<commit_message>
Fixed crash when document is already opened
</commit_message>
<xml_diff>
--- a/GraphDM/Graph.View/bin/Debug/Graph output.docx
+++ b/GraphDM/Graph.View/bin/Debug/Graph output.docx
@@ -27,6 +27,51 @@
                   </pic:nvPicPr>
                   <pic:blipFill>
                     <a:blip xmlns:r="http://schemas.openxmlformats.org/officeDocument/2006/relationships" r:embed="Raa9b377ac4f943b1"/>
+                    <a:stretch>
+                      <a:fillRect/>
+                    </a:stretch>
+                  </pic:blipFill>
+                  <pic:spPr>
+                    <a:xfrm>
+                      <a:off x="0" y="0"/>
+                      <a:ext cx="5753704" cy="3438886"/>
+                    </a:xfrm>
+                    <a:prstGeom prst="rect">
+                      <a:avLst/>
+                    </a:prstGeom>
+                  </pic:spPr>
+                </pic:pic>
+              </a:graphicData>
+            </a:graphic>
+          </wp:inline>
+        </drawing>
+      </w:r>
+      <w:pPr>
+        <w:jc w:val="center"/>
+      </w:pPr>
+      <w:r>
+        <w:br/>
+      </w:r>
+    </w:p>
+    <w:p>
+      <w:r xmlns:w="http://schemas.openxmlformats.org/wordprocessingml/2006/main">
+        <drawing xmlns="http://schemas.openxmlformats.org/wordprocessingml/2006/main">
+          <wp:inline xmlns:wp="http://schemas.openxmlformats.org/drawingml/2006/wordprocessingDrawing" distT="0" distB="0" distL="0" distR="0">
+            <wp:extent cx="5753704" cy="3438886"/>
+            <wp:effectExtent l="0" t="0" r="0" b="0"/>
+            <wp:docPr id="1" name="" descr=""/>
+            <wp:cNvGraphicFramePr>
+              <a:graphicFrameLocks xmlns:a="http://schemas.openxmlformats.org/drawingml/2006/main" noChangeAspect="1"/>
+            </wp:cNvGraphicFramePr>
+            <a:graphic xmlns:a="http://schemas.openxmlformats.org/drawingml/2006/main">
+              <a:graphicData uri="http://schemas.openxmlformats.org/drawingml/2006/picture">
+                <pic:pic xmlns:pic="http://schemas.openxmlformats.org/drawingml/2006/picture">
+                  <pic:nvPicPr>
+                    <pic:cNvPr id="0" name=""/>
+                    <pic:cNvPicPr/>
+                  </pic:nvPicPr>
+                  <pic:blipFill>
+                    <a:blip xmlns:r="http://schemas.openxmlformats.org/officeDocument/2006/relationships" r:embed="Rfd7a6649ddea468e"/>
                     <a:stretch>
                       <a:fillRect/>
                     </a:stretch>

</xml_diff>